<commit_message>
edited GUI and word doc
</commit_message>
<xml_diff>
--- a/План, спецификация.docx
+++ b/План, спецификация.docx
@@ -31,6 +31,7 @@
           <w:bCs/>
           <w:sz w:val="28"/>
           <w:szCs w:val="28"/>
+          <w:lang w:val="en-US"/>
         </w:rPr>
       </w:pPr>
     </w:p>
@@ -137,25 +138,23 @@
           <w:sz w:val="28"/>
           <w:szCs w:val="28"/>
         </w:rPr>
-        <w:t xml:space="preserve">программы (Будет готовый </w:t>
-      </w:r>
-      <w:proofErr w:type="gramStart"/>
-      <w:r>
-        <w:rPr>
-          <w:rFonts w:ascii="Times New Roman" w:hAnsi="Times New Roman" w:cs="Times New Roman"/>
-          <w:sz w:val="28"/>
-          <w:szCs w:val="28"/>
-        </w:rPr>
-        <w:t>алгоритм(</w:t>
-      </w:r>
-      <w:proofErr w:type="gramEnd"/>
-      <w:r>
-        <w:rPr>
-          <w:rFonts w:ascii="Times New Roman" w:hAnsi="Times New Roman" w:cs="Times New Roman"/>
-          <w:sz w:val="28"/>
-          <w:szCs w:val="28"/>
-        </w:rPr>
-        <w:t>CLI) и будут добавлены все кнопки для приложения)</w:t>
+        <w:t>программы (Будет готовый алгоритм</w:t>
+      </w:r>
+      <w:r>
+        <w:rPr>
+          <w:rFonts w:ascii="Times New Roman" w:hAnsi="Times New Roman" w:cs="Times New Roman"/>
+          <w:sz w:val="28"/>
+          <w:szCs w:val="28"/>
+        </w:rPr>
+        <w:t xml:space="preserve"> </w:t>
+      </w:r>
+      <w:r>
+        <w:rPr>
+          <w:rFonts w:ascii="Times New Roman" w:hAnsi="Times New Roman" w:cs="Times New Roman"/>
+          <w:sz w:val="28"/>
+          <w:szCs w:val="28"/>
+        </w:rPr>
+        <w:t>(CLI) и будут добавлены все кнопки для приложения)</w:t>
       </w:r>
     </w:p>
     <w:p>
@@ -990,10 +989,10 @@
           <w:lang w:eastAsia="ru-RU"/>
         </w:rPr>
         <w:drawing>
-          <wp:inline distT="0" distB="0" distL="0" distR="0" wp14:anchorId="24BF33A9" wp14:editId="562D93DD">
-            <wp:extent cx="5391790" cy="3681172"/>
-            <wp:effectExtent l="0" t="0" r="5715" b="1905"/>
-            <wp:docPr id="2" name="Рисунок 2"/>
+          <wp:inline distT="0" distB="0" distL="0" distR="0" wp14:anchorId="6733812E" wp14:editId="58C6E0BC">
+            <wp:extent cx="5940425" cy="4055745"/>
+            <wp:effectExtent l="0" t="0" r="3175" b="0"/>
+            <wp:docPr id="5" name="Рисунок 5"/>
             <wp:cNvGraphicFramePr>
               <a:graphicFrameLocks xmlns:a="http://schemas.openxmlformats.org/drawingml/2006/main" noChangeAspect="1"/>
             </wp:cNvGraphicFramePr>
@@ -1001,7 +1000,7 @@
               <a:graphicData uri="http://schemas.openxmlformats.org/drawingml/2006/picture">
                 <pic:pic xmlns:pic="http://schemas.openxmlformats.org/drawingml/2006/picture">
                   <pic:nvPicPr>
-                    <pic:cNvPr id="2" name="Рисунок 2"/>
+                    <pic:cNvPr id="5" name="Рисунок 5"/>
                     <pic:cNvPicPr/>
                   </pic:nvPicPr>
                   <pic:blipFill>
@@ -1019,7 +1018,7 @@
                   <pic:spPr>
                     <a:xfrm>
                       <a:off x="0" y="0"/>
-                      <a:ext cx="5398982" cy="3686082"/>
+                      <a:ext cx="5940425" cy="4055745"/>
                     </a:xfrm>
                     <a:prstGeom prst="rect">
                       <a:avLst/>
@@ -1104,7 +1103,6 @@
           <w:sz w:val="28"/>
           <w:szCs w:val="28"/>
         </w:rPr>
-        <w:lastRenderedPageBreak/>
         <w:t>Описания фун</w:t>
       </w:r>
       <w:r>
@@ -1185,10 +1183,10 @@
           <w:szCs w:val="28"/>
         </w:rPr>
         <w:drawing>
-          <wp:inline distT="0" distB="0" distL="0" distR="0" wp14:anchorId="57B3C926" wp14:editId="57C9D0B8">
-            <wp:extent cx="5940425" cy="3761740"/>
-            <wp:effectExtent l="0" t="0" r="3175" b="0"/>
-            <wp:docPr id="3" name="Рисунок 3"/>
+          <wp:inline distT="0" distB="0" distL="0" distR="0" wp14:anchorId="4F74ED0C" wp14:editId="1D3205C0">
+            <wp:extent cx="5940425" cy="5403850"/>
+            <wp:effectExtent l="0" t="0" r="3175" b="6350"/>
+            <wp:docPr id="6" name="Рисунок 6"/>
             <wp:cNvGraphicFramePr>
               <a:graphicFrameLocks xmlns:a="http://schemas.openxmlformats.org/drawingml/2006/main" noChangeAspect="1"/>
             </wp:cNvGraphicFramePr>
@@ -1196,7 +1194,7 @@
               <a:graphicData uri="http://schemas.openxmlformats.org/drawingml/2006/picture">
                 <pic:pic xmlns:pic="http://schemas.openxmlformats.org/drawingml/2006/picture">
                   <pic:nvPicPr>
-                    <pic:cNvPr id="3" name="Рисунок 3"/>
+                    <pic:cNvPr id="6" name="Рисунок 6"/>
                     <pic:cNvPicPr/>
                   </pic:nvPicPr>
                   <pic:blipFill>
@@ -1214,7 +1212,7 @@
                   <pic:spPr>
                     <a:xfrm>
                       <a:off x="0" y="0"/>
-                      <a:ext cx="5940425" cy="3761740"/>
+                      <a:ext cx="5940425" cy="5403850"/>
                     </a:xfrm>
                     <a:prstGeom prst="rect">
                       <a:avLst/>
@@ -1229,15 +1227,6 @@
     </w:p>
     <w:p>
       <w:pPr>
-        <w:rPr>
-          <w:rFonts w:ascii="Times New Roman" w:hAnsi="Times New Roman" w:cs="Times New Roman"/>
-          <w:sz w:val="28"/>
-          <w:szCs w:val="28"/>
-        </w:rPr>
-      </w:pPr>
-    </w:p>
-    <w:p>
-      <w:pPr>
         <w:jc w:val="center"/>
         <w:rPr>
           <w:rFonts w:ascii="Times New Roman" w:hAnsi="Times New Roman" w:cs="Times New Roman"/>
@@ -1267,7 +1256,7 @@
           <w:sz w:val="28"/>
           <w:szCs w:val="28"/>
         </w:rPr>
-        <w:t xml:space="preserve"> – Окно при открытии программы (дизайн еще в разработке). </w:t>
+        <w:t xml:space="preserve"> – Окно при открытии программы (дизайн еще в разработке).</w:t>
       </w:r>
     </w:p>
     <w:p>
@@ -1306,30 +1295,39 @@
         </w:rPr>
         <w:t xml:space="preserve">1. При нажатии кнопки «Создать граф» пользователь сможет добавить Вершину, Ребро, Вес ребра. </w:t>
       </w:r>
-    </w:p>
-    <w:p>
-      <w:pPr>
-        <w:rPr>
-          <w:rFonts w:ascii="Times New Roman" w:hAnsi="Times New Roman" w:cs="Times New Roman"/>
-          <w:sz w:val="28"/>
-          <w:szCs w:val="28"/>
-        </w:rPr>
-      </w:pPr>
-    </w:p>
-    <w:p>
-      <w:pPr>
-        <w:rPr>
-          <w:rFonts w:ascii="Times New Roman" w:hAnsi="Times New Roman" w:cs="Times New Roman"/>
-          <w:sz w:val="28"/>
-          <w:szCs w:val="28"/>
-        </w:rPr>
-      </w:pPr>
-      <w:r>
-        <w:rPr>
-          <w:rFonts w:ascii="Times New Roman" w:hAnsi="Times New Roman" w:cs="Times New Roman"/>
-          <w:sz w:val="28"/>
-          <w:szCs w:val="28"/>
-        </w:rPr>
+      <w:r>
+        <w:rPr>
+          <w:rFonts w:ascii="Times New Roman" w:hAnsi="Times New Roman" w:cs="Times New Roman"/>
+          <w:sz w:val="28"/>
+          <w:szCs w:val="28"/>
+        </w:rPr>
+        <w:t xml:space="preserve">Пользователь щелкает мышкой по полю, создает вершину, в вершине будет находится текстовое поле, где можно будет назвать вершину. При нажатии кнопки «Выбрать ребро» пользователь сможет нажать на два ребра тем самым выбрать ребро между двумя вершинами и указать его вес. </w:t>
+      </w:r>
+    </w:p>
+    <w:p>
+      <w:pPr>
+        <w:rPr>
+          <w:rFonts w:ascii="Times New Roman" w:hAnsi="Times New Roman" w:cs="Times New Roman"/>
+          <w:sz w:val="28"/>
+          <w:szCs w:val="28"/>
+        </w:rPr>
+      </w:pPr>
+    </w:p>
+    <w:p>
+      <w:pPr>
+        <w:rPr>
+          <w:rFonts w:ascii="Times New Roman" w:hAnsi="Times New Roman" w:cs="Times New Roman"/>
+          <w:sz w:val="28"/>
+          <w:szCs w:val="28"/>
+        </w:rPr>
+      </w:pPr>
+      <w:r>
+        <w:rPr>
+          <w:rFonts w:ascii="Times New Roman" w:hAnsi="Times New Roman" w:cs="Times New Roman"/>
+          <w:sz w:val="28"/>
+          <w:szCs w:val="28"/>
+        </w:rPr>
+        <w:lastRenderedPageBreak/>
         <w:t>2. При нажатии кнопки «</w:t>
       </w:r>
       <w:r>
@@ -1357,6 +1355,58 @@
         </w:rPr>
         <w:t xml:space="preserve"> сохранить, созданный граф, в файл.</w:t>
       </w:r>
+      <w:r>
+        <w:rPr>
+          <w:rFonts w:ascii="Times New Roman" w:hAnsi="Times New Roman" w:cs="Times New Roman"/>
+          <w:sz w:val="28"/>
+          <w:szCs w:val="28"/>
+        </w:rPr>
+        <w:t xml:space="preserve"> Формат сохранения (вершина 1</w:t>
+      </w:r>
+      <w:r>
+        <w:rPr>
+          <w:rFonts w:ascii="Times New Roman" w:hAnsi="Times New Roman" w:cs="Times New Roman"/>
+          <w:sz w:val="28"/>
+          <w:szCs w:val="28"/>
+          <w:lang w:val="en-US"/>
+        </w:rPr>
+        <w:t xml:space="preserve"> </w:t>
+      </w:r>
+      <w:r>
+        <w:rPr>
+          <w:rFonts w:ascii="Times New Roman" w:hAnsi="Times New Roman" w:cs="Times New Roman"/>
+          <w:sz w:val="28"/>
+          <w:szCs w:val="28"/>
+        </w:rPr>
+        <w:t>вершина 2</w:t>
+      </w:r>
+      <w:r>
+        <w:rPr>
+          <w:rFonts w:ascii="Times New Roman" w:hAnsi="Times New Roman" w:cs="Times New Roman"/>
+          <w:sz w:val="28"/>
+          <w:szCs w:val="28"/>
+          <w:lang w:val="en-US"/>
+        </w:rPr>
+        <w:t xml:space="preserve"> </w:t>
+      </w:r>
+      <w:r>
+        <w:rPr>
+          <w:rFonts w:ascii="Times New Roman" w:hAnsi="Times New Roman" w:cs="Times New Roman"/>
+          <w:sz w:val="28"/>
+          <w:szCs w:val="28"/>
+        </w:rPr>
+        <w:t xml:space="preserve">вес </w:t>
+      </w:r>
+      <w:proofErr w:type="gramStart"/>
+      <w:r>
+        <w:rPr>
+          <w:rFonts w:ascii="Times New Roman" w:hAnsi="Times New Roman" w:cs="Times New Roman"/>
+          <w:sz w:val="28"/>
+          <w:szCs w:val="28"/>
+        </w:rPr>
+        <w:t>ребра )</w:t>
+      </w:r>
+      <w:proofErr w:type="gramEnd"/>
     </w:p>
     <w:p>
       <w:pPr>
@@ -1456,12 +1506,11 @@
         <w:rPr>
           <w:noProof/>
         </w:rPr>
-        <w:lastRenderedPageBreak/>
         <w:drawing>
-          <wp:inline distT="0" distB="0" distL="0" distR="0" wp14:anchorId="46BE2633" wp14:editId="73B9D1EA">
-            <wp:extent cx="5940425" cy="3761740"/>
-            <wp:effectExtent l="0" t="0" r="3175" b="0"/>
-            <wp:docPr id="4" name="Рисунок 4"/>
+          <wp:inline distT="0" distB="0" distL="0" distR="0" wp14:anchorId="0AD40621" wp14:editId="1FD0BE10">
+            <wp:extent cx="5940425" cy="5403850"/>
+            <wp:effectExtent l="0" t="0" r="3175" b="6350"/>
+            <wp:docPr id="7" name="Рисунок 7"/>
             <wp:cNvGraphicFramePr>
               <a:graphicFrameLocks xmlns:a="http://schemas.openxmlformats.org/drawingml/2006/main" noChangeAspect="1"/>
             </wp:cNvGraphicFramePr>
@@ -1469,7 +1518,7 @@
               <a:graphicData uri="http://schemas.openxmlformats.org/drawingml/2006/picture">
                 <pic:pic xmlns:pic="http://schemas.openxmlformats.org/drawingml/2006/picture">
                   <pic:nvPicPr>
-                    <pic:cNvPr id="4" name="Рисунок 4"/>
+                    <pic:cNvPr id="7" name="Рисунок 7"/>
                     <pic:cNvPicPr/>
                   </pic:nvPicPr>
                   <pic:blipFill>
@@ -1487,7 +1536,7 @@
                   <pic:spPr>
                     <a:xfrm>
                       <a:off x="0" y="0"/>
-                      <a:ext cx="5940425" cy="3761740"/>
+                      <a:ext cx="5940425" cy="5403850"/>
                     </a:xfrm>
                     <a:prstGeom prst="rect">
                       <a:avLst/>
@@ -1500,7 +1549,6 @@
         </w:drawing>
       </w:r>
     </w:p>
-    <w:p/>
     <w:p>
       <w:pPr>
         <w:jc w:val="center"/>
@@ -1531,45 +1579,123 @@
     </w:p>
     <w:p>
       <w:pPr>
-        <w:rPr>
-          <w:rFonts w:ascii="Times New Roman" w:hAnsi="Times New Roman" w:cs="Times New Roman"/>
-          <w:sz w:val="28"/>
-          <w:szCs w:val="28"/>
-        </w:rPr>
-      </w:pPr>
-      <w:r>
-        <w:rPr>
-          <w:rFonts w:ascii="Times New Roman" w:hAnsi="Times New Roman" w:cs="Times New Roman"/>
-          <w:sz w:val="28"/>
-          <w:szCs w:val="28"/>
-        </w:rPr>
-        <w:t xml:space="preserve">4. Нажатие на кнопки «Следующий шаг» и «Предыдущий шаг» позволят пользователю просматривать работу алгоритма по шагам с комментариями каждого шага в Статус баре. </w:t>
-      </w:r>
-    </w:p>
-    <w:p>
-      <w:pPr>
-        <w:rPr>
-          <w:rFonts w:ascii="Times New Roman" w:hAnsi="Times New Roman" w:cs="Times New Roman"/>
-          <w:sz w:val="28"/>
-          <w:szCs w:val="28"/>
-        </w:rPr>
-      </w:pPr>
-    </w:p>
-    <w:p>
-      <w:pPr>
-        <w:rPr>
-          <w:rFonts w:ascii="Times New Roman" w:hAnsi="Times New Roman" w:cs="Times New Roman"/>
-          <w:sz w:val="28"/>
-          <w:szCs w:val="28"/>
-        </w:rPr>
-      </w:pPr>
-      <w:r>
-        <w:rPr>
-          <w:rFonts w:ascii="Times New Roman" w:hAnsi="Times New Roman" w:cs="Times New Roman"/>
-          <w:sz w:val="28"/>
-          <w:szCs w:val="28"/>
-        </w:rPr>
-        <w:t xml:space="preserve">5. Нажатие на кнопку «Остановить» останавливает выполнение алгоритма и возвращает пользователя в меню редактирования графа.  </w:t>
+        <w:pStyle w:val="a3"/>
+        <w:numPr>
+          <w:ilvl w:val="0"/>
+          <w:numId w:val="4"/>
+        </w:numPr>
+        <w:rPr>
+          <w:rFonts w:ascii="Times New Roman" w:hAnsi="Times New Roman" w:cs="Times New Roman"/>
+          <w:sz w:val="28"/>
+          <w:szCs w:val="28"/>
+        </w:rPr>
+      </w:pPr>
+      <w:r>
+        <w:rPr>
+          <w:rFonts w:ascii="Times New Roman" w:hAnsi="Times New Roman" w:cs="Times New Roman"/>
+          <w:sz w:val="28"/>
+          <w:szCs w:val="28"/>
+        </w:rPr>
+        <w:t>Нажатие на кнопки «Следующий шаг» и «Предыдущий шаг» позволят</w:t>
+      </w:r>
+      <w:r>
+        <w:rPr>
+          <w:rFonts w:ascii="Times New Roman" w:hAnsi="Times New Roman" w:cs="Times New Roman"/>
+          <w:sz w:val="28"/>
+          <w:szCs w:val="28"/>
+        </w:rPr>
+        <w:t xml:space="preserve"> </w:t>
+      </w:r>
+      <w:r>
+        <w:rPr>
+          <w:rFonts w:ascii="Times New Roman" w:hAnsi="Times New Roman" w:cs="Times New Roman"/>
+          <w:sz w:val="28"/>
+          <w:szCs w:val="28"/>
+        </w:rPr>
+        <w:t xml:space="preserve">пользователю просматривать работу алгоритма по шагам с комментариями каждого шага в </w:t>
+      </w:r>
+      <w:r>
+        <w:rPr>
+          <w:rFonts w:ascii="Times New Roman" w:hAnsi="Times New Roman" w:cs="Times New Roman"/>
+          <w:sz w:val="28"/>
+          <w:szCs w:val="28"/>
+        </w:rPr>
+        <w:t>многострочном поле</w:t>
+      </w:r>
+      <w:r>
+        <w:rPr>
+          <w:rFonts w:ascii="Times New Roman" w:hAnsi="Times New Roman" w:cs="Times New Roman"/>
+          <w:sz w:val="28"/>
+          <w:szCs w:val="28"/>
+        </w:rPr>
+        <w:t xml:space="preserve"> с комментариями </w:t>
+      </w:r>
+      <w:r>
+        <w:rPr>
+          <w:rFonts w:ascii="Times New Roman" w:hAnsi="Times New Roman" w:cs="Times New Roman"/>
+          <w:sz w:val="28"/>
+          <w:szCs w:val="28"/>
+        </w:rPr>
+        <w:t>к работе алгоритм</w:t>
+      </w:r>
+      <w:r>
+        <w:rPr>
+          <w:rFonts w:ascii="Times New Roman" w:hAnsi="Times New Roman" w:cs="Times New Roman"/>
+          <w:sz w:val="28"/>
+          <w:szCs w:val="28"/>
+        </w:rPr>
+        <w:t>а,</w:t>
+      </w:r>
+      <w:r>
+        <w:rPr>
+          <w:rFonts w:ascii="Times New Roman" w:hAnsi="Times New Roman" w:cs="Times New Roman"/>
+          <w:sz w:val="28"/>
+          <w:szCs w:val="28"/>
+        </w:rPr>
+        <w:t xml:space="preserve"> которые будут показывать кратчайший путь от вершины к вершине и метку</w:t>
+      </w:r>
+      <w:r>
+        <w:rPr>
+          <w:rFonts w:ascii="Times New Roman" w:hAnsi="Times New Roman" w:cs="Times New Roman"/>
+          <w:sz w:val="28"/>
+          <w:szCs w:val="28"/>
+        </w:rPr>
+        <w:t xml:space="preserve">. </w:t>
+      </w:r>
+    </w:p>
+    <w:p>
+      <w:pPr>
+        <w:rPr>
+          <w:rFonts w:ascii="Times New Roman" w:hAnsi="Times New Roman" w:cs="Times New Roman"/>
+          <w:sz w:val="28"/>
+          <w:szCs w:val="28"/>
+        </w:rPr>
+      </w:pPr>
+    </w:p>
+    <w:p>
+      <w:pPr>
+        <w:ind w:firstLine="360"/>
+        <w:rPr>
+          <w:rFonts w:ascii="Times New Roman" w:hAnsi="Times New Roman" w:cs="Times New Roman"/>
+          <w:sz w:val="28"/>
+          <w:szCs w:val="28"/>
+        </w:rPr>
+      </w:pPr>
+      <w:r>
+        <w:rPr>
+          <w:rFonts w:ascii="Times New Roman" w:hAnsi="Times New Roman" w:cs="Times New Roman"/>
+          <w:sz w:val="28"/>
+          <w:szCs w:val="28"/>
+        </w:rPr>
+        <w:t>6</w:t>
+      </w:r>
+      <w:r>
+        <w:rPr>
+          <w:rFonts w:ascii="Times New Roman" w:hAnsi="Times New Roman" w:cs="Times New Roman"/>
+          <w:sz w:val="28"/>
+          <w:szCs w:val="28"/>
+        </w:rPr>
+        <w:t xml:space="preserve">. Нажатие на кнопку «Остановить» останавливает выполнение алгоритма и возвращает пользователя в меню редактирования графа.  </w:t>
       </w:r>
     </w:p>
     <w:sectPr>
@@ -2588,6 +2714,17 @@
     <w:semiHidden/>
     <w:unhideWhenUsed/>
   </w:style>
+  <w:style w:type="paragraph" w:styleId="a3">
+    <w:name w:val="List Paragraph"/>
+    <w:basedOn w:val="a"/>
+    <w:uiPriority w:val="34"/>
+    <w:qFormat/>
+    <w:rsid w:val="00FD45E3"/>
+    <w:pPr>
+      <w:ind w:left="720"/>
+      <w:contextualSpacing/>
+    </w:pPr>
+  </w:style>
 </w:styles>
 </file>
 

</xml_diff>

<commit_message>
update code + spec
</commit_message>
<xml_diff>
--- a/План, спецификация.docx
+++ b/План, спецификация.docx
@@ -1849,36 +1849,102 @@
           <w:sz w:val="28"/>
           <w:szCs w:val="28"/>
         </w:rPr>
-        <w:t>Нажатие на кнопку «</w:t>
-      </w:r>
-      <w:r>
-        <w:rPr>
-          <w:rFonts w:ascii="Times New Roman" w:hAnsi="Times New Roman" w:cs="Times New Roman"/>
-          <w:sz w:val="28"/>
-          <w:szCs w:val="28"/>
-        </w:rPr>
-        <w:t>Удалить ребро</w:t>
-      </w:r>
-      <w:r>
-        <w:rPr>
-          <w:rFonts w:ascii="Times New Roman" w:hAnsi="Times New Roman" w:cs="Times New Roman"/>
-          <w:sz w:val="28"/>
-          <w:szCs w:val="28"/>
-        </w:rPr>
-        <w:t>»</w:t>
-      </w:r>
-      <w:r>
-        <w:rPr>
-          <w:rFonts w:ascii="Times New Roman" w:hAnsi="Times New Roman" w:cs="Times New Roman"/>
-          <w:sz w:val="28"/>
-          <w:szCs w:val="28"/>
-        </w:rPr>
-        <w:t xml:space="preserve"> даёт возможность удалить ребро, нажатием на него</w:t>
+        <w:t>После нажатия на «Создать граф» появляются дополнительные кнопки (см. 5 на рис.)</w:t>
       </w:r>
     </w:p>
     <w:p>
       <w:pPr>
         <w:pStyle w:val="a3"/>
+        <w:rPr>
+          <w:rFonts w:ascii="Times New Roman" w:hAnsi="Times New Roman" w:cs="Times New Roman"/>
+          <w:sz w:val="28"/>
+          <w:szCs w:val="28"/>
+        </w:rPr>
+      </w:pPr>
+    </w:p>
+    <w:p>
+      <w:pPr>
+        <w:pStyle w:val="a3"/>
+        <w:jc w:val="center"/>
+        <w:rPr>
+          <w:rFonts w:ascii="Times New Roman" w:hAnsi="Times New Roman" w:cs="Times New Roman"/>
+          <w:sz w:val="28"/>
+          <w:szCs w:val="28"/>
+        </w:rPr>
+      </w:pPr>
+      <w:r>
+        <w:rPr>
+          <w:rFonts w:ascii="Times New Roman" w:hAnsi="Times New Roman" w:cs="Times New Roman"/>
+          <w:noProof/>
+          <w:sz w:val="28"/>
+          <w:szCs w:val="28"/>
+        </w:rPr>
+        <w:drawing>
+          <wp:inline distT="0" distB="0" distL="0" distR="0" wp14:anchorId="29BF854B" wp14:editId="606C44D3">
+            <wp:extent cx="4959923" cy="4511913"/>
+            <wp:effectExtent l="0" t="0" r="6350" b="0"/>
+            <wp:docPr id="2" name="Рисунок 2"/>
+            <wp:cNvGraphicFramePr>
+              <a:graphicFrameLocks xmlns:a="http://schemas.openxmlformats.org/drawingml/2006/main" noChangeAspect="1"/>
+            </wp:cNvGraphicFramePr>
+            <a:graphic xmlns:a="http://schemas.openxmlformats.org/drawingml/2006/main">
+              <a:graphicData uri="http://schemas.openxmlformats.org/drawingml/2006/picture">
+                <pic:pic xmlns:pic="http://schemas.openxmlformats.org/drawingml/2006/picture">
+                  <pic:nvPicPr>
+                    <pic:cNvPr id="2" name="Рисунок 2"/>
+                    <pic:cNvPicPr/>
+                  </pic:nvPicPr>
+                  <pic:blipFill>
+                    <a:blip r:embed="rId9" cstate="print">
+                      <a:extLst>
+                        <a:ext uri="{28A0092B-C50C-407E-A947-70E740481C1C}">
+                          <a14:useLocalDpi xmlns:a14="http://schemas.microsoft.com/office/drawing/2010/main" val="0"/>
+                        </a:ext>
+                      </a:extLst>
+                    </a:blip>
+                    <a:stretch>
+                      <a:fillRect/>
+                    </a:stretch>
+                  </pic:blipFill>
+                  <pic:spPr>
+                    <a:xfrm>
+                      <a:off x="0" y="0"/>
+                      <a:ext cx="4980478" cy="4530612"/>
+                    </a:xfrm>
+                    <a:prstGeom prst="rect">
+                      <a:avLst/>
+                    </a:prstGeom>
+                  </pic:spPr>
+                </pic:pic>
+              </a:graphicData>
+            </a:graphic>
+          </wp:inline>
+        </w:drawing>
+      </w:r>
+    </w:p>
+    <w:p>
+      <w:pPr>
+        <w:pStyle w:val="a3"/>
+        <w:jc w:val="center"/>
+        <w:rPr>
+          <w:rFonts w:ascii="Times New Roman" w:hAnsi="Times New Roman" w:cs="Times New Roman"/>
+          <w:sz w:val="28"/>
+          <w:szCs w:val="28"/>
+        </w:rPr>
+      </w:pPr>
+      <w:r>
+        <w:rPr>
+          <w:rFonts w:ascii="Times New Roman" w:hAnsi="Times New Roman" w:cs="Times New Roman"/>
+          <w:sz w:val="28"/>
+          <w:szCs w:val="28"/>
+        </w:rPr>
+        <w:t>Рисунок 5 – Кнопки для создания графа</w:t>
+      </w:r>
+    </w:p>
+    <w:p>
+      <w:pPr>
+        <w:pStyle w:val="a3"/>
+        <w:jc w:val="center"/>
         <w:rPr>
           <w:rFonts w:ascii="Times New Roman" w:hAnsi="Times New Roman" w:cs="Times New Roman"/>
           <w:sz w:val="28"/>
@@ -1913,6 +1979,62 @@
           <w:sz w:val="28"/>
           <w:szCs w:val="28"/>
         </w:rPr>
+        <w:t>Удалить ребро</w:t>
+      </w:r>
+      <w:r>
+        <w:rPr>
+          <w:rFonts w:ascii="Times New Roman" w:hAnsi="Times New Roman" w:cs="Times New Roman"/>
+          <w:sz w:val="28"/>
+          <w:szCs w:val="28"/>
+        </w:rPr>
+        <w:t>»</w:t>
+      </w:r>
+      <w:r>
+        <w:rPr>
+          <w:rFonts w:ascii="Times New Roman" w:hAnsi="Times New Roman" w:cs="Times New Roman"/>
+          <w:sz w:val="28"/>
+          <w:szCs w:val="28"/>
+        </w:rPr>
+        <w:t xml:space="preserve"> даёт возможность удалить ребро, нажатием на него</w:t>
+      </w:r>
+    </w:p>
+    <w:p>
+      <w:pPr>
+        <w:pStyle w:val="a3"/>
+        <w:rPr>
+          <w:rFonts w:ascii="Times New Roman" w:hAnsi="Times New Roman" w:cs="Times New Roman"/>
+          <w:sz w:val="28"/>
+          <w:szCs w:val="28"/>
+        </w:rPr>
+      </w:pPr>
+    </w:p>
+    <w:p>
+      <w:pPr>
+        <w:pStyle w:val="a3"/>
+        <w:numPr>
+          <w:ilvl w:val="0"/>
+          <w:numId w:val="4"/>
+        </w:numPr>
+        <w:rPr>
+          <w:rFonts w:ascii="Times New Roman" w:hAnsi="Times New Roman" w:cs="Times New Roman"/>
+          <w:sz w:val="28"/>
+          <w:szCs w:val="28"/>
+        </w:rPr>
+      </w:pPr>
+      <w:r>
+        <w:rPr>
+          <w:rFonts w:ascii="Times New Roman" w:hAnsi="Times New Roman" w:cs="Times New Roman"/>
+          <w:sz w:val="28"/>
+          <w:szCs w:val="28"/>
+        </w:rPr>
+        <w:t>Нажатие на кнопку «</w:t>
+      </w:r>
+      <w:r>
+        <w:rPr>
+          <w:rFonts w:ascii="Times New Roman" w:hAnsi="Times New Roman" w:cs="Times New Roman"/>
+          <w:sz w:val="28"/>
+          <w:szCs w:val="28"/>
+        </w:rPr>
         <w:t xml:space="preserve">Удалить </w:t>
       </w:r>
       <w:r>
@@ -1947,6 +2069,7 @@
           <w:rFonts w:ascii="Times New Roman" w:hAnsi="Times New Roman" w:cs="Times New Roman"/>
           <w:sz w:val="28"/>
           <w:szCs w:val="28"/>
+          <w:lang w:val="en-US"/>
         </w:rPr>
       </w:pPr>
     </w:p>

</xml_diff>